<commit_message>
KL: ajouté les captures d'écrans
</commit_message>
<xml_diff>
--- a/tp2/rapport.docx
+++ b/tp2/rapport.docx
@@ -3,70 +3,223 @@
 <w:document xmlns:wpc="http://schemas.microsoft.com/office/word/2010/wordprocessingCanvas" xmlns:cx="http://schemas.microsoft.com/office/drawing/2014/chartex" xmlns:cx1="http://schemas.microsoft.com/office/drawing/2015/9/8/chartex" xmlns:cx2="http://schemas.microsoft.com/office/drawing/2015/10/21/chartex" xmlns:cx3="http://schemas.microsoft.com/office/drawing/2016/5/9/chartex" xmlns:cx4="http://schemas.microsoft.com/office/drawing/2016/5/10/chartex" xmlns:cx5="http://schemas.microsoft.com/office/drawing/2016/5/11/chartex" xmlns:cx6="http://schemas.microsoft.com/office/drawing/2016/5/12/chartex" xmlns:cx7="http://schemas.microsoft.com/office/drawing/2016/5/13/chartex" xmlns:cx8="http://schemas.microsoft.com/office/drawing/2016/5/14/chartex" xmlns:mc="http://schemas.openxmlformats.org/markup-compatibility/2006" xmlns:aink="http://schemas.microsoft.com/office/drawing/2016/ink" xmlns:am3d="http://schemas.microsoft.com/office/drawing/2017/model3d" xmlns:o="urn:schemas-microsoft-com:office:office" xmlns:r="http://schemas.openxmlformats.org/officeDocument/2006/relationships" xmlns:m="http://schemas.openxmlformats.org/officeDocument/2006/math" xmlns:v="urn:schemas-microsoft-com:vml" xmlns:wp14="http://schemas.microsoft.com/office/word/2010/wordprocessingDrawing" xmlns:wp="http://schemas.openxmlformats.org/drawingml/2006/wordprocessingDrawing" xmlns:w10="urn:schemas-microsoft-com:office:word" xmlns:w="http://schemas.openxmlformats.org/wordprocessingml/2006/main" xmlns:w14="http://schemas.microsoft.com/office/word/2010/wordml" xmlns:w15="http://schemas.microsoft.com/office/word/2012/wordml" xmlns:w16cid="http://schemas.microsoft.com/office/word/2016/wordml/cid" xmlns:w16se="http://schemas.microsoft.com/office/word/2015/wordml/symex" xmlns:wpg="http://schemas.microsoft.com/office/word/2010/wordprocessingGroup" xmlns:wpi="http://schemas.microsoft.com/office/word/2010/wordprocessingInk" xmlns:wne="http://schemas.microsoft.com/office/word/2006/wordml" xmlns:wps="http://schemas.microsoft.com/office/word/2010/wordprocessingShape" mc:Ignorable="w14 w15 w16se w16cid wp14">
   <w:body>
     <w:p>
+      <w:pPr>
+        <w:rPr>
+          <w:lang w:val="en-US"/>
+        </w:rPr>
+      </w:pPr>
+      <w:proofErr w:type="spellStart"/>
       <w:r>
         <w:rPr>
           <w:b/>
           <w:u w:val="single"/>
-        </w:rPr>
-        <w:t>Modèle relationnel</w:t>
-      </w:r>
-    </w:p>
-    <w:p>
+          <w:lang w:val="en-US"/>
+        </w:rPr>
+        <w:t>Modèle</w:t>
+      </w:r>
+      <w:proofErr w:type="spellEnd"/>
       <w:r>
         <w:rPr>
           <w:b/>
+          <w:u w:val="single"/>
+          <w:lang w:val="en-US"/>
+        </w:rPr>
+        <w:t xml:space="preserve"> </w:t>
+      </w:r>
+      <w:proofErr w:type="spellStart"/>
+      <w:r>
+        <w:rPr>
+          <w:b/>
+          <w:u w:val="single"/>
+          <w:lang w:val="en-US"/>
+        </w:rPr>
+        <w:t>relationnel</w:t>
+      </w:r>
+      <w:proofErr w:type="spellEnd"/>
+    </w:p>
+    <w:p>
+      <w:pPr>
+        <w:rPr>
+          <w:lang w:val="en-US"/>
+        </w:rPr>
+      </w:pPr>
+      <w:r>
+        <w:rPr>
+          <w:b/>
+          <w:lang w:val="en-US"/>
         </w:rPr>
         <w:t>Patient</w:t>
       </w:r>
       <w:r>
+        <w:rPr>
+          <w:lang w:val="en-US"/>
+        </w:rPr>
         <w:t xml:space="preserve"> (</w:t>
       </w:r>
       <w:proofErr w:type="spellStart"/>
       <w:r>
+        <w:rPr>
+          <w:lang w:val="en-US"/>
+        </w:rPr>
         <w:t>Patientno</w:t>
       </w:r>
       <w:proofErr w:type="spellEnd"/>
       <w:r>
+        <w:rPr>
+          <w:lang w:val="en-US"/>
+        </w:rPr>
         <w:t xml:space="preserve">, Name, </w:t>
       </w:r>
       <w:proofErr w:type="spellStart"/>
       <w:r>
+        <w:rPr>
+          <w:lang w:val="en-US"/>
+        </w:rPr>
         <w:t>num_address</w:t>
       </w:r>
       <w:proofErr w:type="spellEnd"/>
       <w:r>
+        <w:rPr>
+          <w:lang w:val="en-US"/>
+        </w:rPr>
         <w:t xml:space="preserve">, </w:t>
       </w:r>
       <w:proofErr w:type="spellStart"/>
       <w:r>
+        <w:rPr>
+          <w:lang w:val="en-US"/>
+        </w:rPr>
         <w:t>street_address</w:t>
       </w:r>
       <w:proofErr w:type="spellEnd"/>
       <w:r>
+        <w:rPr>
+          <w:lang w:val="en-US"/>
+        </w:rPr>
         <w:t xml:space="preserve">, </w:t>
       </w:r>
       <w:proofErr w:type="spellStart"/>
       <w:r>
+        <w:rPr>
+          <w:lang w:val="en-US"/>
+        </w:rPr>
         <w:t>postalCode_adress</w:t>
       </w:r>
       <w:proofErr w:type="spellEnd"/>
       <w:r>
+        <w:rPr>
+          <w:lang w:val="en-US"/>
+        </w:rPr>
         <w:t xml:space="preserve">, </w:t>
       </w:r>
       <w:proofErr w:type="spellStart"/>
       <w:r>
+        <w:rPr>
+          <w:lang w:val="en-US"/>
+        </w:rPr>
         <w:t>PhoneNo</w:t>
       </w:r>
       <w:proofErr w:type="spellEnd"/>
       <w:r>
+        <w:rPr>
+          <w:lang w:val="en-US"/>
+        </w:rPr>
+        <w:t>, Dob)</w:t>
+      </w:r>
+    </w:p>
+    <w:p>
+      <w:pPr>
+        <w:rPr>
+          <w:lang w:val="en-US"/>
+        </w:rPr>
+      </w:pPr>
+      <w:r>
+        <w:rPr>
+          <w:lang w:val="en-US"/>
+        </w:rPr>
+        <w:t xml:space="preserve">Primary key </w:t>
+      </w:r>
+      <w:proofErr w:type="spellStart"/>
+      <w:r>
+        <w:rPr>
+          <w:lang w:val="en-US"/>
+        </w:rPr>
+        <w:t>PatientNo</w:t>
+      </w:r>
+      <w:proofErr w:type="spellEnd"/>
+    </w:p>
+    <w:p>
+      <w:pPr>
+        <w:rPr>
+          <w:lang w:val="en-US"/>
+        </w:rPr>
+      </w:pPr>
+    </w:p>
+    <w:p>
+      <w:pPr>
+        <w:rPr>
+          <w:lang w:val="en-US"/>
+        </w:rPr>
+      </w:pPr>
+      <w:r>
+        <w:rPr>
+          <w:b/>
+          <w:lang w:val="en-US"/>
+        </w:rPr>
+        <w:t>Appointment</w:t>
+      </w:r>
+      <w:r>
+        <w:rPr>
+          <w:lang w:val="en-US"/>
+        </w:rPr>
+        <w:t xml:space="preserve"> (</w:t>
+      </w:r>
+      <w:proofErr w:type="spellStart"/>
+      <w:r>
+        <w:rPr>
+          <w:lang w:val="en-US"/>
+        </w:rPr>
+        <w:t>Apptno</w:t>
+      </w:r>
+      <w:proofErr w:type="spellEnd"/>
+      <w:r>
+        <w:rPr>
+          <w:lang w:val="en-US"/>
+        </w:rPr>
+        <w:t>, Date, Time</w:t>
+      </w:r>
+      <w:r>
+        <w:rPr>
+          <w:lang w:val="en-US"/>
+        </w:rPr>
         <w:t xml:space="preserve">, </w:t>
       </w:r>
       <w:proofErr w:type="spellStart"/>
       <w:r>
-        <w:t>Dob</w:t>
-      </w:r>
-      <w:proofErr w:type="spellEnd"/>
-      <w:r>
+        <w:rPr>
+          <w:lang w:val="en-US"/>
+        </w:rPr>
+        <w:t>Patientno</w:t>
+      </w:r>
+      <w:proofErr w:type="spellEnd"/>
+      <w:r>
+        <w:rPr>
+          <w:lang w:val="en-US"/>
+        </w:rPr>
+        <w:t xml:space="preserve">, </w:t>
+      </w:r>
+      <w:proofErr w:type="spellStart"/>
+      <w:r>
+        <w:rPr>
+          <w:lang w:val="en-US"/>
+        </w:rPr>
+        <w:t>Doctorid</w:t>
+      </w:r>
+      <w:proofErr w:type="spellEnd"/>
+      <w:r>
+        <w:rPr>
+          <w:lang w:val="en-US"/>
+        </w:rPr>
         <w:t>)</w:t>
       </w:r>
     </w:p>
@@ -81,816 +234,1051 @@
       </w:r>
       <w:proofErr w:type="spellStart"/>
       <w:r>
-        <w:t>PatientNo</w:t>
+        <w:t>Apptno</w:t>
+      </w:r>
+      <w:proofErr w:type="spellEnd"/>
+    </w:p>
+    <w:p>
+      <w:pPr>
+        <w:rPr>
+          <w:lang w:val="en-US"/>
+        </w:rPr>
+      </w:pPr>
+      <w:r>
+        <w:rPr>
+          <w:lang w:val="en-US"/>
+        </w:rPr>
+        <w:t xml:space="preserve">Foreign key </w:t>
+      </w:r>
+      <w:proofErr w:type="spellStart"/>
+      <w:r>
+        <w:rPr>
+          <w:lang w:val="en-US"/>
+        </w:rPr>
+        <w:t>Patientno</w:t>
+      </w:r>
+      <w:proofErr w:type="spellEnd"/>
+      <w:r>
+        <w:rPr>
+          <w:lang w:val="en-US"/>
+        </w:rPr>
+        <w:t xml:space="preserve"> references </w:t>
+      </w:r>
+      <w:proofErr w:type="gramStart"/>
+      <w:r>
+        <w:rPr>
+          <w:lang w:val="en-US"/>
+        </w:rPr>
+        <w:t>Patient(</w:t>
+      </w:r>
+      <w:proofErr w:type="spellStart"/>
+      <w:proofErr w:type="gramEnd"/>
+      <w:r>
+        <w:rPr>
+          <w:lang w:val="en-US"/>
+        </w:rPr>
+        <w:t>Patientno</w:t>
+      </w:r>
+      <w:proofErr w:type="spellEnd"/>
+      <w:r>
+        <w:rPr>
+          <w:lang w:val="en-US"/>
+        </w:rPr>
+        <w:t>)</w:t>
+      </w:r>
+    </w:p>
+    <w:p>
+      <w:pPr>
+        <w:rPr>
+          <w:lang w:val="en-US"/>
+        </w:rPr>
+      </w:pPr>
+      <w:r>
+        <w:rPr>
+          <w:lang w:val="en-US"/>
+        </w:rPr>
+        <w:t xml:space="preserve">Foreign key </w:t>
+      </w:r>
+      <w:proofErr w:type="spellStart"/>
+      <w:r>
+        <w:rPr>
+          <w:lang w:val="en-US"/>
+        </w:rPr>
+        <w:t>Doctorid</w:t>
+      </w:r>
+      <w:proofErr w:type="spellEnd"/>
+      <w:r>
+        <w:rPr>
+          <w:lang w:val="en-US"/>
+        </w:rPr>
+        <w:t xml:space="preserve"> references </w:t>
+      </w:r>
+      <w:proofErr w:type="gramStart"/>
+      <w:r>
+        <w:rPr>
+          <w:lang w:val="en-US"/>
+        </w:rPr>
+        <w:t>Doctor(</w:t>
+      </w:r>
+      <w:proofErr w:type="spellStart"/>
+      <w:proofErr w:type="gramEnd"/>
+      <w:r>
+        <w:rPr>
+          <w:lang w:val="en-US"/>
+        </w:rPr>
+        <w:t>Doctorid</w:t>
+      </w:r>
+      <w:proofErr w:type="spellEnd"/>
+      <w:r>
+        <w:rPr>
+          <w:lang w:val="en-US"/>
+        </w:rPr>
+        <w:t>)</w:t>
+      </w:r>
+    </w:p>
+    <w:p>
+      <w:pPr>
+        <w:rPr>
+          <w:lang w:val="en-US"/>
+        </w:rPr>
+      </w:pPr>
+    </w:p>
+    <w:p>
+      <w:pPr>
+        <w:rPr>
+          <w:lang w:val="en-US"/>
+        </w:rPr>
+      </w:pPr>
+      <w:r>
+        <w:rPr>
+          <w:b/>
+          <w:lang w:val="en-US"/>
+        </w:rPr>
+        <w:t>Doctor</w:t>
+      </w:r>
+      <w:r>
+        <w:rPr>
+          <w:lang w:val="en-US"/>
+        </w:rPr>
+        <w:t xml:space="preserve"> </w:t>
+      </w:r>
+      <w:proofErr w:type="gramStart"/>
+      <w:r>
+        <w:rPr>
+          <w:lang w:val="en-US"/>
+        </w:rPr>
+        <w:t xml:space="preserve">( </w:t>
+      </w:r>
+      <w:proofErr w:type="spellStart"/>
+      <w:r>
+        <w:rPr>
+          <w:lang w:val="en-US"/>
+        </w:rPr>
+        <w:t>Doctorid</w:t>
+      </w:r>
+      <w:proofErr w:type="spellEnd"/>
+      <w:proofErr w:type="gramEnd"/>
+      <w:r>
+        <w:rPr>
+          <w:lang w:val="en-US"/>
+        </w:rPr>
+        <w:t>, Name, Dob</w:t>
+      </w:r>
+      <w:r>
+        <w:rPr>
+          <w:lang w:val="en-US"/>
+        </w:rPr>
+        <w:t xml:space="preserve">, </w:t>
+      </w:r>
+      <w:proofErr w:type="spellStart"/>
+      <w:r>
+        <w:rPr>
+          <w:lang w:val="en-US"/>
+        </w:rPr>
+        <w:t>street_address</w:t>
+      </w:r>
+      <w:proofErr w:type="spellEnd"/>
+      <w:r>
+        <w:rPr>
+          <w:lang w:val="en-US"/>
+        </w:rPr>
+        <w:t xml:space="preserve">, </w:t>
+      </w:r>
+      <w:proofErr w:type="spellStart"/>
+      <w:r>
+        <w:rPr>
+          <w:lang w:val="en-US"/>
+        </w:rPr>
+        <w:t>num_address</w:t>
+      </w:r>
+      <w:proofErr w:type="spellEnd"/>
+      <w:r>
+        <w:rPr>
+          <w:lang w:val="en-US"/>
+        </w:rPr>
+        <w:t xml:space="preserve">, </w:t>
+      </w:r>
+      <w:proofErr w:type="spellStart"/>
+      <w:r>
+        <w:rPr>
+          <w:lang w:val="en-US"/>
+        </w:rPr>
+        <w:t>postalCode_adress</w:t>
+      </w:r>
+      <w:proofErr w:type="spellEnd"/>
+      <w:r>
+        <w:rPr>
+          <w:lang w:val="en-US"/>
+        </w:rPr>
+        <w:t xml:space="preserve">, </w:t>
+      </w:r>
+      <w:proofErr w:type="spellStart"/>
+      <w:r>
+        <w:rPr>
+          <w:lang w:val="en-US"/>
+        </w:rPr>
+        <w:t>Phoneno</w:t>
+      </w:r>
+      <w:proofErr w:type="spellEnd"/>
+      <w:r>
+        <w:rPr>
+          <w:lang w:val="en-US"/>
+        </w:rPr>
+        <w:t>, Salary)</w:t>
+      </w:r>
+    </w:p>
+    <w:p>
+      <w:proofErr w:type="spellStart"/>
+      <w:r>
+        <w:t>Primary</w:t>
+      </w:r>
+      <w:proofErr w:type="spellEnd"/>
+      <w:r>
+        <w:t xml:space="preserve"> key </w:t>
+      </w:r>
+      <w:proofErr w:type="spellStart"/>
+      <w:r>
+        <w:t>Doctorid</w:t>
       </w:r>
       <w:proofErr w:type="spellEnd"/>
     </w:p>
     <w:p/>
     <w:p>
+      <w:pPr>
+        <w:rPr>
+          <w:lang w:val="en-US"/>
+        </w:rPr>
+      </w:pPr>
       <w:proofErr w:type="spellStart"/>
       <w:r>
         <w:rPr>
           <w:b/>
-        </w:rPr>
-        <w:t>Appointment</w:t>
-      </w:r>
-      <w:proofErr w:type="spellEnd"/>
-      <w:r>
+          <w:lang w:val="en-US"/>
+        </w:rPr>
+        <w:t>Medical</w:t>
+      </w:r>
+      <w:r>
+        <w:rPr>
+          <w:b/>
+          <w:lang w:val="en-US"/>
+        </w:rPr>
+        <w:t>Doctor</w:t>
+      </w:r>
+      <w:proofErr w:type="spellEnd"/>
+      <w:r>
+        <w:rPr>
+          <w:lang w:val="en-US"/>
+        </w:rPr>
+        <w:t xml:space="preserve"> </w:t>
+      </w:r>
+      <w:proofErr w:type="gramStart"/>
+      <w:r>
+        <w:rPr>
+          <w:lang w:val="en-US"/>
+        </w:rPr>
+        <w:t xml:space="preserve">( </w:t>
+      </w:r>
+      <w:proofErr w:type="spellStart"/>
+      <w:r>
+        <w:rPr>
+          <w:lang w:val="en-US"/>
+        </w:rPr>
+        <w:t>Doctorid</w:t>
+      </w:r>
+      <w:proofErr w:type="spellEnd"/>
+      <w:proofErr w:type="gramEnd"/>
+      <w:r>
+        <w:rPr>
+          <w:lang w:val="en-US"/>
+        </w:rPr>
+        <w:t>, Name, Dob</w:t>
+      </w:r>
+      <w:r>
+        <w:rPr>
+          <w:lang w:val="en-US"/>
+        </w:rPr>
+        <w:t xml:space="preserve">, </w:t>
+      </w:r>
+      <w:proofErr w:type="spellStart"/>
+      <w:r>
+        <w:rPr>
+          <w:lang w:val="en-US"/>
+        </w:rPr>
+        <w:t>street_address</w:t>
+      </w:r>
+      <w:proofErr w:type="spellEnd"/>
+      <w:r>
+        <w:rPr>
+          <w:lang w:val="en-US"/>
+        </w:rPr>
+        <w:t xml:space="preserve">, </w:t>
+      </w:r>
+      <w:proofErr w:type="spellStart"/>
+      <w:r>
+        <w:rPr>
+          <w:lang w:val="en-US"/>
+        </w:rPr>
+        <w:t>num_address</w:t>
+      </w:r>
+      <w:proofErr w:type="spellEnd"/>
+      <w:r>
+        <w:rPr>
+          <w:lang w:val="en-US"/>
+        </w:rPr>
+        <w:t xml:space="preserve">, </w:t>
+      </w:r>
+      <w:proofErr w:type="spellStart"/>
+      <w:r>
+        <w:rPr>
+          <w:lang w:val="en-US"/>
+        </w:rPr>
+        <w:t>postalCode_adress</w:t>
+      </w:r>
+      <w:proofErr w:type="spellEnd"/>
+      <w:r>
+        <w:rPr>
+          <w:lang w:val="en-US"/>
+        </w:rPr>
+        <w:t xml:space="preserve">, </w:t>
+      </w:r>
+      <w:proofErr w:type="spellStart"/>
+      <w:r>
+        <w:rPr>
+          <w:lang w:val="en-US"/>
+        </w:rPr>
+        <w:t>Phoneno</w:t>
+      </w:r>
+      <w:proofErr w:type="spellEnd"/>
+      <w:r>
+        <w:rPr>
+          <w:lang w:val="en-US"/>
+        </w:rPr>
+        <w:t>, Salary)</w:t>
+      </w:r>
+    </w:p>
+    <w:p>
+      <w:proofErr w:type="spellStart"/>
+      <w:r>
+        <w:t>Primary</w:t>
+      </w:r>
+      <w:proofErr w:type="spellEnd"/>
+      <w:r>
+        <w:t xml:space="preserve"> key </w:t>
+      </w:r>
+      <w:proofErr w:type="spellStart"/>
+      <w:r>
+        <w:t>Doctorid</w:t>
+      </w:r>
+      <w:proofErr w:type="spellEnd"/>
+    </w:p>
+    <w:p>
+      <w:pPr>
+        <w:rPr>
+          <w:lang w:val="en-US"/>
+        </w:rPr>
+      </w:pPr>
+      <w:r>
+        <w:rPr>
+          <w:lang w:val="en-US"/>
+        </w:rPr>
+        <w:t xml:space="preserve">Foreign key </w:t>
+      </w:r>
+      <w:proofErr w:type="spellStart"/>
+      <w:r>
+        <w:rPr>
+          <w:lang w:val="en-US"/>
+        </w:rPr>
+        <w:t>Doctorid</w:t>
+      </w:r>
+      <w:proofErr w:type="spellEnd"/>
+      <w:r>
+        <w:rPr>
+          <w:lang w:val="en-US"/>
+        </w:rPr>
+        <w:t xml:space="preserve"> references </w:t>
+      </w:r>
+      <w:proofErr w:type="gramStart"/>
+      <w:r>
+        <w:rPr>
+          <w:lang w:val="en-US"/>
+        </w:rPr>
+        <w:t>Doctor(</w:t>
+      </w:r>
+      <w:proofErr w:type="spellStart"/>
+      <w:proofErr w:type="gramEnd"/>
+      <w:r>
+        <w:rPr>
+          <w:lang w:val="en-US"/>
+        </w:rPr>
+        <w:t>Doctorid</w:t>
+      </w:r>
+      <w:proofErr w:type="spellEnd"/>
+      <w:r>
+        <w:rPr>
+          <w:lang w:val="en-US"/>
+        </w:rPr>
+        <w:t>)</w:t>
+      </w:r>
+    </w:p>
+    <w:p>
+      <w:pPr>
+        <w:rPr>
+          <w:lang w:val="en-US"/>
+        </w:rPr>
+      </w:pPr>
+    </w:p>
+    <w:p>
+      <w:pPr>
+        <w:rPr>
+          <w:lang w:val="en-US"/>
+        </w:rPr>
+      </w:pPr>
+      <w:proofErr w:type="spellStart"/>
+      <w:r>
+        <w:rPr>
+          <w:b/>
+          <w:lang w:val="en-US"/>
+        </w:rPr>
+        <w:t>Specialist</w:t>
+      </w:r>
+      <w:r>
+        <w:rPr>
+          <w:b/>
+          <w:lang w:val="en-US"/>
+        </w:rPr>
+        <w:t>Doctor</w:t>
+      </w:r>
+      <w:proofErr w:type="spellEnd"/>
+      <w:r>
+        <w:rPr>
+          <w:lang w:val="en-US"/>
+        </w:rPr>
+        <w:t xml:space="preserve"> </w:t>
+      </w:r>
+      <w:proofErr w:type="gramStart"/>
+      <w:r>
+        <w:rPr>
+          <w:lang w:val="en-US"/>
+        </w:rPr>
+        <w:t xml:space="preserve">( </w:t>
+      </w:r>
+      <w:proofErr w:type="spellStart"/>
+      <w:r>
+        <w:rPr>
+          <w:lang w:val="en-US"/>
+        </w:rPr>
+        <w:t>Doctorid</w:t>
+      </w:r>
+      <w:proofErr w:type="spellEnd"/>
+      <w:proofErr w:type="gramEnd"/>
+      <w:r>
+        <w:rPr>
+          <w:lang w:val="en-US"/>
+        </w:rPr>
+        <w:t>, Name, Dob</w:t>
+      </w:r>
+      <w:r>
+        <w:rPr>
+          <w:lang w:val="en-US"/>
+        </w:rPr>
+        <w:t xml:space="preserve">, </w:t>
+      </w:r>
+      <w:proofErr w:type="spellStart"/>
+      <w:r>
+        <w:rPr>
+          <w:lang w:val="en-US"/>
+        </w:rPr>
+        <w:t>street_address</w:t>
+      </w:r>
+      <w:proofErr w:type="spellEnd"/>
+      <w:r>
+        <w:rPr>
+          <w:lang w:val="en-US"/>
+        </w:rPr>
+        <w:t xml:space="preserve">, </w:t>
+      </w:r>
+      <w:proofErr w:type="spellStart"/>
+      <w:r>
+        <w:rPr>
+          <w:lang w:val="en-US"/>
+        </w:rPr>
+        <w:t>num_address</w:t>
+      </w:r>
+      <w:proofErr w:type="spellEnd"/>
+      <w:r>
+        <w:rPr>
+          <w:lang w:val="en-US"/>
+        </w:rPr>
+        <w:t xml:space="preserve">, </w:t>
+      </w:r>
+      <w:proofErr w:type="spellStart"/>
+      <w:r>
+        <w:rPr>
+          <w:lang w:val="en-US"/>
+        </w:rPr>
+        <w:t>postalCode_adress</w:t>
+      </w:r>
+      <w:proofErr w:type="spellEnd"/>
+      <w:r>
+        <w:rPr>
+          <w:lang w:val="en-US"/>
+        </w:rPr>
+        <w:t xml:space="preserve">, </w:t>
+      </w:r>
+      <w:proofErr w:type="spellStart"/>
+      <w:r>
+        <w:rPr>
+          <w:lang w:val="en-US"/>
+        </w:rPr>
+        <w:t>Phoneno</w:t>
+      </w:r>
+      <w:proofErr w:type="spellEnd"/>
+      <w:r>
+        <w:rPr>
+          <w:lang w:val="en-US"/>
+        </w:rPr>
+        <w:t>, Salary)</w:t>
+      </w:r>
+    </w:p>
+    <w:p>
+      <w:proofErr w:type="spellStart"/>
+      <w:r>
+        <w:t>Primary</w:t>
+      </w:r>
+      <w:proofErr w:type="spellEnd"/>
+      <w:r>
+        <w:t xml:space="preserve"> key </w:t>
+      </w:r>
+      <w:proofErr w:type="spellStart"/>
+      <w:r>
+        <w:t>Doctorid</w:t>
+      </w:r>
+      <w:proofErr w:type="spellEnd"/>
+    </w:p>
+    <w:p>
+      <w:pPr>
+        <w:rPr>
+          <w:lang w:val="en-US"/>
+        </w:rPr>
+      </w:pPr>
+      <w:r>
+        <w:rPr>
+          <w:lang w:val="en-US"/>
+        </w:rPr>
+        <w:t xml:space="preserve">Foreign key </w:t>
+      </w:r>
+      <w:proofErr w:type="spellStart"/>
+      <w:r>
+        <w:rPr>
+          <w:lang w:val="en-US"/>
+        </w:rPr>
+        <w:t>Doctorid</w:t>
+      </w:r>
+      <w:proofErr w:type="spellEnd"/>
+      <w:r>
+        <w:rPr>
+          <w:lang w:val="en-US"/>
+        </w:rPr>
+        <w:t xml:space="preserve"> references </w:t>
+      </w:r>
+      <w:proofErr w:type="gramStart"/>
+      <w:r>
+        <w:rPr>
+          <w:lang w:val="en-US"/>
+        </w:rPr>
+        <w:t>Doctor(</w:t>
+      </w:r>
+      <w:proofErr w:type="spellStart"/>
+      <w:proofErr w:type="gramEnd"/>
+      <w:r>
+        <w:rPr>
+          <w:lang w:val="en-US"/>
+        </w:rPr>
+        <w:t>Doctorid</w:t>
+      </w:r>
+      <w:proofErr w:type="spellEnd"/>
+      <w:r>
+        <w:rPr>
+          <w:lang w:val="en-US"/>
+        </w:rPr>
+        <w:t>)</w:t>
+      </w:r>
+    </w:p>
+    <w:p>
+      <w:pPr>
+        <w:rPr>
+          <w:lang w:val="en-US"/>
+        </w:rPr>
+      </w:pPr>
+    </w:p>
+    <w:p>
+      <w:pPr>
+        <w:rPr>
+          <w:lang w:val="en-US"/>
+        </w:rPr>
+      </w:pPr>
+      <w:r>
+        <w:rPr>
+          <w:b/>
+          <w:lang w:val="en-US"/>
+        </w:rPr>
+        <w:t>Payment</w:t>
+      </w:r>
+      <w:r>
+        <w:rPr>
+          <w:lang w:val="en-US"/>
+        </w:rPr>
+        <w:t xml:space="preserve"> </w:t>
+      </w:r>
+      <w:proofErr w:type="gramStart"/>
+      <w:r>
+        <w:rPr>
+          <w:lang w:val="en-US"/>
+        </w:rPr>
+        <w:t xml:space="preserve">( </w:t>
+      </w:r>
+      <w:proofErr w:type="spellStart"/>
+      <w:r>
+        <w:rPr>
+          <w:lang w:val="en-US"/>
+        </w:rPr>
+        <w:t>Paymentno</w:t>
+      </w:r>
+      <w:proofErr w:type="spellEnd"/>
+      <w:proofErr w:type="gramEnd"/>
+      <w:r>
+        <w:rPr>
+          <w:lang w:val="en-US"/>
+        </w:rPr>
+        <w:t>, Details, Method</w:t>
+      </w:r>
+      <w:r>
+        <w:rPr>
+          <w:lang w:val="en-US"/>
+        </w:rPr>
+        <w:t xml:space="preserve">, </w:t>
+      </w:r>
+      <w:proofErr w:type="spellStart"/>
+      <w:r>
+        <w:rPr>
+          <w:lang w:val="en-US"/>
+        </w:rPr>
+        <w:t>Patientno</w:t>
+      </w:r>
+      <w:proofErr w:type="spellEnd"/>
+      <w:r>
+        <w:rPr>
+          <w:lang w:val="en-US"/>
+        </w:rPr>
+        <w:t>)</w:t>
+      </w:r>
+    </w:p>
+    <w:p>
+      <w:proofErr w:type="spellStart"/>
+      <w:r>
+        <w:t>Primary</w:t>
+      </w:r>
+      <w:proofErr w:type="spellEnd"/>
+      <w:r>
+        <w:t xml:space="preserve"> key </w:t>
+      </w:r>
+      <w:proofErr w:type="spellStart"/>
+      <w:r>
+        <w:t>Paymentno</w:t>
+      </w:r>
+      <w:proofErr w:type="spellEnd"/>
+    </w:p>
+    <w:p>
+      <w:pPr>
+        <w:rPr>
+          <w:lang w:val="en-US"/>
+        </w:rPr>
+      </w:pPr>
+      <w:r>
+        <w:rPr>
+          <w:lang w:val="en-US"/>
+        </w:rPr>
+        <w:t xml:space="preserve">Foreign key </w:t>
+      </w:r>
+      <w:proofErr w:type="spellStart"/>
+      <w:r>
+        <w:rPr>
+          <w:lang w:val="en-US"/>
+        </w:rPr>
+        <w:t>Patientno</w:t>
+      </w:r>
+      <w:proofErr w:type="spellEnd"/>
+      <w:r>
+        <w:rPr>
+          <w:lang w:val="en-US"/>
+        </w:rPr>
+        <w:t xml:space="preserve"> references </w:t>
+      </w:r>
+      <w:proofErr w:type="gramStart"/>
+      <w:r>
+        <w:rPr>
+          <w:lang w:val="en-US"/>
+        </w:rPr>
+        <w:t>Patient(</w:t>
+      </w:r>
+      <w:proofErr w:type="spellStart"/>
+      <w:proofErr w:type="gramEnd"/>
+      <w:r>
+        <w:rPr>
+          <w:lang w:val="en-US"/>
+        </w:rPr>
+        <w:t>Patientno</w:t>
+      </w:r>
+      <w:proofErr w:type="spellEnd"/>
+      <w:r>
+        <w:rPr>
+          <w:lang w:val="en-US"/>
+        </w:rPr>
+        <w:t>)</w:t>
+      </w:r>
+    </w:p>
+    <w:p>
+      <w:pPr>
+        <w:rPr>
+          <w:lang w:val="en-US"/>
+        </w:rPr>
+      </w:pPr>
+    </w:p>
+    <w:p>
+      <w:pPr>
+        <w:rPr>
+          <w:lang w:val="en-US"/>
+        </w:rPr>
+      </w:pPr>
+      <w:r>
+        <w:rPr>
+          <w:b/>
+          <w:lang w:val="en-US"/>
+        </w:rPr>
+        <w:t>Bill</w:t>
+      </w:r>
+      <w:r>
+        <w:rPr>
+          <w:lang w:val="en-US"/>
+        </w:rPr>
         <w:t xml:space="preserve"> (</w:t>
       </w:r>
       <w:proofErr w:type="spellStart"/>
       <w:r>
-        <w:t>Apptno</w:t>
-      </w:r>
-      <w:proofErr w:type="spellEnd"/>
-      <w:r>
-        <w:t>, Date, Time</w:t>
-      </w:r>
-      <w:r>
+        <w:rPr>
+          <w:lang w:val="en-US"/>
+        </w:rPr>
+        <w:t>Billno</w:t>
+      </w:r>
+      <w:proofErr w:type="spellEnd"/>
+      <w:r>
+        <w:rPr>
+          <w:lang w:val="en-US"/>
+        </w:rPr>
+        <w:t>, Total</w:t>
+      </w:r>
+      <w:r>
+        <w:rPr>
+          <w:lang w:val="en-US"/>
+        </w:rPr>
         <w:t xml:space="preserve">, </w:t>
       </w:r>
       <w:proofErr w:type="spellStart"/>
       <w:r>
-        <w:t>Patientno</w:t>
-      </w:r>
-      <w:proofErr w:type="spellEnd"/>
-      <w:r>
-        <w:t xml:space="preserve">, </w:t>
-      </w:r>
-      <w:proofErr w:type="spellStart"/>
-      <w:r>
+        <w:rPr>
+          <w:lang w:val="en-US"/>
+        </w:rPr>
         <w:t>Doctorid</w:t>
       </w:r>
       <w:proofErr w:type="spellEnd"/>
       <w:r>
+        <w:rPr>
+          <w:lang w:val="en-US"/>
+        </w:rPr>
         <w:t>)</w:t>
       </w:r>
     </w:p>
     <w:p>
-      <w:proofErr w:type="spellStart"/>
-      <w:r>
-        <w:t>Primary</w:t>
-      </w:r>
-      <w:proofErr w:type="spellEnd"/>
-      <w:r>
-        <w:t xml:space="preserve"> key </w:t>
-      </w:r>
-      <w:proofErr w:type="spellStart"/>
-      <w:r>
-        <w:t>Apptno</w:t>
-      </w:r>
-      <w:proofErr w:type="spellEnd"/>
-    </w:p>
-    <w:p>
-      <w:proofErr w:type="spellStart"/>
-      <w:r>
-        <w:t>Foreign</w:t>
-      </w:r>
-      <w:proofErr w:type="spellEnd"/>
-      <w:r>
-        <w:t xml:space="preserve"> key </w:t>
-      </w:r>
-      <w:proofErr w:type="spellStart"/>
-      <w:r>
-        <w:t>Patientno</w:t>
-      </w:r>
-      <w:proofErr w:type="spellEnd"/>
-      <w:r>
-        <w:t xml:space="preserve"> </w:t>
-      </w:r>
-      <w:proofErr w:type="spellStart"/>
-      <w:r>
-        <w:t>references</w:t>
-      </w:r>
-      <w:proofErr w:type="spellEnd"/>
-      <w:r>
-        <w:t xml:space="preserve"> </w:t>
+      <w:pPr>
+        <w:rPr>
+          <w:lang w:val="en-US"/>
+        </w:rPr>
+      </w:pPr>
+      <w:r>
+        <w:rPr>
+          <w:lang w:val="en-US"/>
+        </w:rPr>
+        <w:t xml:space="preserve">Primary key </w:t>
+      </w:r>
+      <w:proofErr w:type="spellStart"/>
+      <w:r>
+        <w:rPr>
+          <w:lang w:val="en-US"/>
+        </w:rPr>
+        <w:t>Billno</w:t>
+      </w:r>
+      <w:proofErr w:type="spellEnd"/>
+    </w:p>
+    <w:p>
+      <w:pPr>
+        <w:rPr>
+          <w:lang w:val="en-US"/>
+        </w:rPr>
+      </w:pPr>
+      <w:r>
+        <w:rPr>
+          <w:lang w:val="en-US"/>
+        </w:rPr>
+        <w:t xml:space="preserve">Foreign key </w:t>
+      </w:r>
+      <w:proofErr w:type="spellStart"/>
+      <w:r>
+        <w:rPr>
+          <w:lang w:val="en-US"/>
+        </w:rPr>
+        <w:t>Doctorid</w:t>
+      </w:r>
+      <w:proofErr w:type="spellEnd"/>
+      <w:r>
+        <w:rPr>
+          <w:lang w:val="en-US"/>
+        </w:rPr>
+        <w:t xml:space="preserve"> references </w:t>
       </w:r>
       <w:proofErr w:type="gramStart"/>
       <w:r>
-        <w:t>Patient(</w:t>
+        <w:rPr>
+          <w:lang w:val="en-US"/>
+        </w:rPr>
+        <w:t>Doctor(</w:t>
       </w:r>
       <w:proofErr w:type="spellStart"/>
       <w:proofErr w:type="gramEnd"/>
       <w:r>
-        <w:t>Patientno</w:t>
-      </w:r>
-      <w:proofErr w:type="spellEnd"/>
-      <w:r>
+        <w:rPr>
+          <w:lang w:val="en-US"/>
+        </w:rPr>
+        <w:t>Doctorid</w:t>
+      </w:r>
+      <w:proofErr w:type="spellEnd"/>
+      <w:r>
+        <w:rPr>
+          <w:lang w:val="en-US"/>
+        </w:rPr>
         <w:t>)</w:t>
       </w:r>
     </w:p>
     <w:p>
-      <w:proofErr w:type="spellStart"/>
-      <w:r>
-        <w:t>Foreign</w:t>
-      </w:r>
-      <w:proofErr w:type="spellEnd"/>
-      <w:r>
-        <w:t xml:space="preserve"> key </w:t>
-      </w:r>
-      <w:proofErr w:type="spellStart"/>
-      <w:r>
-        <w:t>Doctorid</w:t>
-      </w:r>
-      <w:proofErr w:type="spellEnd"/>
-      <w:r>
-        <w:t xml:space="preserve"> </w:t>
-      </w:r>
-      <w:proofErr w:type="spellStart"/>
-      <w:r>
-        <w:t>references</w:t>
-      </w:r>
-      <w:proofErr w:type="spellEnd"/>
-      <w:r>
-        <w:t xml:space="preserve"> </w:t>
-      </w:r>
-      <w:proofErr w:type="spellStart"/>
-      <w:proofErr w:type="gramStart"/>
-      <w:r>
-        <w:t>Doctor</w:t>
-      </w:r>
-      <w:proofErr w:type="spellEnd"/>
-      <w:r>
-        <w:t>(</w:t>
-      </w:r>
-      <w:proofErr w:type="spellStart"/>
-      <w:proofErr w:type="gramEnd"/>
-      <w:r>
-        <w:t>Doctorid</w:t>
-      </w:r>
-      <w:proofErr w:type="spellEnd"/>
-      <w:r>
-        <w:t>)</w:t>
-      </w:r>
-    </w:p>
-    <w:p/>
-    <w:p>
+      <w:pPr>
+        <w:rPr>
+          <w:lang w:val="en-US"/>
+        </w:rPr>
+      </w:pPr>
       <w:proofErr w:type="spellStart"/>
       <w:r>
         <w:rPr>
           <w:b/>
-        </w:rPr>
-        <w:t>Doctor</w:t>
-      </w:r>
-      <w:proofErr w:type="spellEnd"/>
-      <w:r>
-        <w:t xml:space="preserve"> </w:t>
-      </w:r>
-      <w:proofErr w:type="gramStart"/>
-      <w:r>
-        <w:t xml:space="preserve">( </w:t>
-      </w:r>
-      <w:proofErr w:type="spellStart"/>
-      <w:r>
-        <w:t>Doctorid</w:t>
-      </w:r>
-      <w:proofErr w:type="spellEnd"/>
-      <w:proofErr w:type="gramEnd"/>
-      <w:r>
-        <w:t xml:space="preserve">, Name, </w:t>
-      </w:r>
-      <w:proofErr w:type="spellStart"/>
-      <w:r>
-        <w:t>Dob</w:t>
-      </w:r>
-      <w:proofErr w:type="spellEnd"/>
-      <w:r>
-        <w:t xml:space="preserve">, </w:t>
-      </w:r>
-      <w:proofErr w:type="spellStart"/>
-      <w:r>
-        <w:t>street_address</w:t>
-      </w:r>
-      <w:proofErr w:type="spellEnd"/>
-      <w:r>
-        <w:t xml:space="preserve">, </w:t>
-      </w:r>
-      <w:proofErr w:type="spellStart"/>
-      <w:r>
-        <w:t>num_address</w:t>
-      </w:r>
-      <w:proofErr w:type="spellEnd"/>
-      <w:r>
-        <w:t xml:space="preserve">, </w:t>
-      </w:r>
-      <w:proofErr w:type="spellStart"/>
-      <w:r>
-        <w:t>postalCode_adress</w:t>
-      </w:r>
-      <w:proofErr w:type="spellEnd"/>
-      <w:r>
-        <w:t xml:space="preserve">, </w:t>
-      </w:r>
-      <w:proofErr w:type="spellStart"/>
-      <w:r>
-        <w:t>Phoneno</w:t>
-      </w:r>
-      <w:proofErr w:type="spellEnd"/>
-      <w:r>
-        <w:t>, Salary)</w:t>
-      </w:r>
-    </w:p>
-    <w:p>
-      <w:proofErr w:type="spellStart"/>
-      <w:r>
-        <w:t>Primary</w:t>
-      </w:r>
-      <w:proofErr w:type="spellEnd"/>
-      <w:r>
-        <w:t xml:space="preserve"> key </w:t>
-      </w:r>
-      <w:proofErr w:type="spellStart"/>
-      <w:r>
-        <w:t>Doctorid</w:t>
-      </w:r>
-      <w:proofErr w:type="spellEnd"/>
-    </w:p>
-    <w:p/>
-    <w:p>
-      <w:proofErr w:type="spellStart"/>
-      <w:r>
-        <w:rPr>
-          <w:b/>
-        </w:rPr>
-        <w:t>Medical</w:t>
-      </w:r>
-      <w:r>
-        <w:rPr>
-          <w:b/>
-        </w:rPr>
-        <w:t>Doctor</w:t>
-      </w:r>
-      <w:proofErr w:type="spellEnd"/>
-      <w:r>
-        <w:t xml:space="preserve"> </w:t>
-      </w:r>
-      <w:proofErr w:type="gramStart"/>
-      <w:r>
-        <w:t xml:space="preserve">( </w:t>
-      </w:r>
-      <w:proofErr w:type="spellStart"/>
-      <w:r>
-        <w:t>Doctorid</w:t>
-      </w:r>
-      <w:proofErr w:type="spellEnd"/>
-      <w:proofErr w:type="gramEnd"/>
-      <w:r>
-        <w:t xml:space="preserve">, Name, </w:t>
-      </w:r>
-      <w:proofErr w:type="spellStart"/>
-      <w:r>
-        <w:t>Dob</w:t>
-      </w:r>
-      <w:proofErr w:type="spellEnd"/>
-      <w:r>
-        <w:t xml:space="preserve">, </w:t>
-      </w:r>
-      <w:proofErr w:type="spellStart"/>
-      <w:r>
-        <w:t>street_address</w:t>
-      </w:r>
-      <w:proofErr w:type="spellEnd"/>
-      <w:r>
-        <w:t xml:space="preserve">, </w:t>
-      </w:r>
-      <w:proofErr w:type="spellStart"/>
-      <w:r>
-        <w:t>num_address</w:t>
-      </w:r>
-      <w:proofErr w:type="spellEnd"/>
-      <w:r>
-        <w:t xml:space="preserve">, </w:t>
-      </w:r>
-      <w:proofErr w:type="spellStart"/>
-      <w:r>
-        <w:t>postalCode_adress</w:t>
-      </w:r>
-      <w:proofErr w:type="spellEnd"/>
-      <w:r>
-        <w:t xml:space="preserve">, </w:t>
-      </w:r>
-      <w:proofErr w:type="spellStart"/>
-      <w:r>
-        <w:t>Phoneno</w:t>
-      </w:r>
-      <w:proofErr w:type="spellEnd"/>
-      <w:r>
-        <w:t>, Salary)</w:t>
-      </w:r>
-    </w:p>
-    <w:p>
-      <w:proofErr w:type="spellStart"/>
-      <w:r>
-        <w:t>Primary</w:t>
-      </w:r>
-      <w:proofErr w:type="spellEnd"/>
-      <w:r>
-        <w:t xml:space="preserve"> key </w:t>
-      </w:r>
-      <w:proofErr w:type="spellStart"/>
-      <w:r>
-        <w:t>Doctorid</w:t>
-      </w:r>
-      <w:proofErr w:type="spellEnd"/>
-    </w:p>
-    <w:p>
-      <w:proofErr w:type="spellStart"/>
-      <w:r>
-        <w:t>Foreign</w:t>
-      </w:r>
-      <w:proofErr w:type="spellEnd"/>
-      <w:r>
-        <w:t xml:space="preserve"> key </w:t>
-      </w:r>
-      <w:proofErr w:type="spellStart"/>
-      <w:r>
-        <w:t>Doctorid</w:t>
-      </w:r>
-      <w:proofErr w:type="spellEnd"/>
-      <w:r>
-        <w:t xml:space="preserve"> </w:t>
-      </w:r>
-      <w:proofErr w:type="spellStart"/>
-      <w:r>
-        <w:t>references</w:t>
-      </w:r>
-      <w:proofErr w:type="spellEnd"/>
-      <w:r>
-        <w:t xml:space="preserve"> </w:t>
-      </w:r>
-      <w:proofErr w:type="spellStart"/>
-      <w:proofErr w:type="gramStart"/>
-      <w:r>
-        <w:t>Doctor</w:t>
-      </w:r>
-      <w:proofErr w:type="spellEnd"/>
-      <w:r>
-        <w:t>(</w:t>
-      </w:r>
-      <w:proofErr w:type="spellStart"/>
-      <w:proofErr w:type="gramEnd"/>
-      <w:r>
-        <w:t>Doctorid</w:t>
-      </w:r>
-      <w:proofErr w:type="spellEnd"/>
-      <w:r>
-        <w:t>)</w:t>
-      </w:r>
-    </w:p>
-    <w:p/>
-    <w:p>
-      <w:proofErr w:type="spellStart"/>
-      <w:r>
-        <w:rPr>
-          <w:b/>
-        </w:rPr>
-        <w:t>Specialist</w:t>
-      </w:r>
-      <w:r>
-        <w:rPr>
-          <w:b/>
-        </w:rPr>
-        <w:t>Doctor</w:t>
-      </w:r>
-      <w:proofErr w:type="spellEnd"/>
-      <w:r>
-        <w:t xml:space="preserve"> </w:t>
-      </w:r>
-      <w:proofErr w:type="gramStart"/>
-      <w:r>
-        <w:t xml:space="preserve">( </w:t>
-      </w:r>
-      <w:proofErr w:type="spellStart"/>
-      <w:r>
-        <w:t>Doctorid</w:t>
-      </w:r>
-      <w:proofErr w:type="spellEnd"/>
-      <w:proofErr w:type="gramEnd"/>
-      <w:r>
-        <w:t xml:space="preserve">, Name, </w:t>
-      </w:r>
-      <w:proofErr w:type="spellStart"/>
-      <w:r>
-        <w:t>Dob</w:t>
-      </w:r>
-      <w:proofErr w:type="spellEnd"/>
-      <w:r>
-        <w:t xml:space="preserve">, </w:t>
-      </w:r>
-      <w:proofErr w:type="spellStart"/>
-      <w:r>
-        <w:t>street_address</w:t>
-      </w:r>
-      <w:proofErr w:type="spellEnd"/>
-      <w:r>
-        <w:t xml:space="preserve">, </w:t>
-      </w:r>
-      <w:proofErr w:type="spellStart"/>
-      <w:r>
-        <w:t>num_address</w:t>
-      </w:r>
-      <w:proofErr w:type="spellEnd"/>
-      <w:r>
-        <w:t xml:space="preserve">, </w:t>
-      </w:r>
-      <w:proofErr w:type="spellStart"/>
-      <w:r>
-        <w:t>postalCode_adress</w:t>
-      </w:r>
-      <w:proofErr w:type="spellEnd"/>
-      <w:r>
-        <w:t xml:space="preserve">, </w:t>
-      </w:r>
-      <w:proofErr w:type="spellStart"/>
-      <w:r>
-        <w:t>Phoneno</w:t>
-      </w:r>
-      <w:proofErr w:type="spellEnd"/>
-      <w:r>
-        <w:t>, Salary)</w:t>
-      </w:r>
-    </w:p>
-    <w:p>
-      <w:proofErr w:type="spellStart"/>
-      <w:r>
-        <w:t>Primary</w:t>
-      </w:r>
-      <w:proofErr w:type="spellEnd"/>
-      <w:r>
-        <w:t xml:space="preserve"> key </w:t>
-      </w:r>
-      <w:proofErr w:type="spellStart"/>
-      <w:r>
-        <w:t>Doctorid</w:t>
-      </w:r>
-      <w:proofErr w:type="spellEnd"/>
-    </w:p>
-    <w:p>
-      <w:proofErr w:type="spellStart"/>
-      <w:r>
-        <w:t>Foreign</w:t>
-      </w:r>
-      <w:proofErr w:type="spellEnd"/>
-      <w:r>
-        <w:t xml:space="preserve"> key </w:t>
-      </w:r>
-      <w:proofErr w:type="spellStart"/>
-      <w:r>
-        <w:t>Doctorid</w:t>
-      </w:r>
-      <w:proofErr w:type="spellEnd"/>
-      <w:r>
-        <w:t xml:space="preserve"> </w:t>
-      </w:r>
-      <w:proofErr w:type="spellStart"/>
-      <w:r>
-        <w:t>references</w:t>
-      </w:r>
-      <w:proofErr w:type="spellEnd"/>
-      <w:r>
-        <w:t xml:space="preserve"> </w:t>
-      </w:r>
-      <w:proofErr w:type="spellStart"/>
-      <w:proofErr w:type="gramStart"/>
-      <w:r>
-        <w:t>Doctor</w:t>
-      </w:r>
-      <w:proofErr w:type="spellEnd"/>
-      <w:r>
-        <w:t>(</w:t>
-      </w:r>
-      <w:proofErr w:type="spellStart"/>
-      <w:proofErr w:type="gramEnd"/>
-      <w:r>
-        <w:t>Doctorid</w:t>
-      </w:r>
-      <w:proofErr w:type="spellEnd"/>
-      <w:r>
-        <w:t>)</w:t>
-      </w:r>
-    </w:p>
-    <w:p/>
-    <w:p>
-      <w:proofErr w:type="spellStart"/>
-      <w:r>
-        <w:rPr>
-          <w:b/>
-        </w:rPr>
-        <w:t>Payment</w:t>
-      </w:r>
-      <w:proofErr w:type="spellEnd"/>
-      <w:r>
-        <w:t xml:space="preserve"> </w:t>
-      </w:r>
-      <w:proofErr w:type="gramStart"/>
-      <w:r>
-        <w:t xml:space="preserve">( </w:t>
-      </w:r>
-      <w:proofErr w:type="spellStart"/>
-      <w:r>
-        <w:t>Paymentno</w:t>
-      </w:r>
-      <w:proofErr w:type="spellEnd"/>
-      <w:proofErr w:type="gramEnd"/>
-      <w:r>
-        <w:t>, Details, Method</w:t>
-      </w:r>
-      <w:r>
-        <w:t xml:space="preserve">, </w:t>
-      </w:r>
-      <w:proofErr w:type="spellStart"/>
-      <w:r>
-        <w:t>Patientno</w:t>
-      </w:r>
-      <w:proofErr w:type="spellEnd"/>
-      <w:r>
-        <w:t>)</w:t>
-      </w:r>
-    </w:p>
-    <w:p>
-      <w:proofErr w:type="spellStart"/>
-      <w:r>
-        <w:t>Primary</w:t>
-      </w:r>
-      <w:proofErr w:type="spellEnd"/>
-      <w:r>
-        <w:t xml:space="preserve"> key </w:t>
-      </w:r>
-      <w:proofErr w:type="spellStart"/>
-      <w:r>
-        <w:t>Paymentno</w:t>
-      </w:r>
-      <w:proofErr w:type="spellEnd"/>
-    </w:p>
-    <w:p>
-      <w:proofErr w:type="spellStart"/>
-      <w:r>
-        <w:t>Foreign</w:t>
-      </w:r>
-      <w:proofErr w:type="spellEnd"/>
-      <w:r>
-        <w:t xml:space="preserve"> key </w:t>
-      </w:r>
-      <w:proofErr w:type="spellStart"/>
-      <w:r>
-        <w:t>Patientno</w:t>
-      </w:r>
-      <w:proofErr w:type="spellEnd"/>
-      <w:r>
-        <w:t xml:space="preserve"> </w:t>
-      </w:r>
-      <w:proofErr w:type="spellStart"/>
-      <w:r>
-        <w:t>references</w:t>
-      </w:r>
-      <w:proofErr w:type="spellEnd"/>
-      <w:r>
-        <w:t xml:space="preserve"> </w:t>
-      </w:r>
-      <w:proofErr w:type="gramStart"/>
-      <w:r>
-        <w:t>Patient(</w:t>
-      </w:r>
-      <w:proofErr w:type="spellStart"/>
-      <w:proofErr w:type="gramEnd"/>
-      <w:r>
-        <w:t>Patientno</w:t>
-      </w:r>
-      <w:proofErr w:type="spellEnd"/>
-      <w:r>
-        <w:t>)</w:t>
-      </w:r>
-    </w:p>
-    <w:p/>
-    <w:p>
-      <w:r>
-        <w:rPr>
-          <w:b/>
-        </w:rPr>
-        <w:t>Bill</w:t>
-      </w:r>
-      <w:r>
-        <w:t xml:space="preserve"> (</w:t>
-      </w:r>
-      <w:proofErr w:type="spellStart"/>
-      <w:r>
-        <w:t>Billno</w:t>
-      </w:r>
-      <w:proofErr w:type="spellEnd"/>
-      <w:r>
-        <w:t>, Total</w:t>
-      </w:r>
-      <w:r>
-        <w:t xml:space="preserve">, </w:t>
-      </w:r>
-      <w:proofErr w:type="spellStart"/>
-      <w:r>
-        <w:t>Doctorid</w:t>
-      </w:r>
-      <w:proofErr w:type="spellEnd"/>
-      <w:r>
-        <w:t>)</w:t>
-      </w:r>
-    </w:p>
-    <w:p>
-      <w:proofErr w:type="spellStart"/>
-      <w:r>
-        <w:t>Primary</w:t>
-      </w:r>
-      <w:proofErr w:type="spellEnd"/>
-      <w:r>
-        <w:t xml:space="preserve"> key </w:t>
-      </w:r>
-      <w:proofErr w:type="spellStart"/>
-      <w:r>
-        <w:t>Billno</w:t>
-      </w:r>
-      <w:proofErr w:type="spellEnd"/>
-    </w:p>
-    <w:p>
-      <w:proofErr w:type="spellStart"/>
-      <w:r>
-        <w:t>Foreign</w:t>
-      </w:r>
-      <w:proofErr w:type="spellEnd"/>
-      <w:r>
-        <w:t xml:space="preserve"> key </w:t>
-      </w:r>
-      <w:proofErr w:type="spellStart"/>
-      <w:r>
-        <w:t>Doctorid</w:t>
-      </w:r>
-      <w:proofErr w:type="spellEnd"/>
-      <w:r>
-        <w:t xml:space="preserve"> </w:t>
-      </w:r>
-      <w:proofErr w:type="spellStart"/>
-      <w:r>
-        <w:t>references</w:t>
-      </w:r>
-      <w:proofErr w:type="spellEnd"/>
-      <w:r>
-        <w:t xml:space="preserve"> </w:t>
-      </w:r>
-      <w:proofErr w:type="spellStart"/>
-      <w:proofErr w:type="gramStart"/>
-      <w:r>
-        <w:t>Doctor</w:t>
-      </w:r>
-      <w:proofErr w:type="spellEnd"/>
-      <w:r>
-        <w:t>(</w:t>
-      </w:r>
-      <w:proofErr w:type="spellStart"/>
-      <w:proofErr w:type="gramEnd"/>
-      <w:r>
-        <w:t>Doctorid</w:t>
-      </w:r>
-      <w:proofErr w:type="spellEnd"/>
-      <w:r>
-        <w:t>)</w:t>
-      </w:r>
-    </w:p>
-    <w:p>
-      <w:bookmarkStart w:id="0" w:name="_GoBack"/>
-      <w:bookmarkEnd w:id="0"/>
-      <w:proofErr w:type="spellStart"/>
-      <w:r>
-        <w:rPr>
-          <w:b/>
+          <w:lang w:val="en-US"/>
         </w:rPr>
         <w:lastRenderedPageBreak/>
         <w:t>PayBill</w:t>
       </w:r>
       <w:proofErr w:type="spellEnd"/>
       <w:r>
+        <w:rPr>
+          <w:lang w:val="en-US"/>
+        </w:rPr>
         <w:t xml:space="preserve"> (</w:t>
       </w:r>
       <w:proofErr w:type="spellStart"/>
       <w:r>
+        <w:rPr>
+          <w:lang w:val="en-US"/>
+        </w:rPr>
         <w:t>Paymentno</w:t>
       </w:r>
       <w:proofErr w:type="spellEnd"/>
       <w:r>
+        <w:rPr>
+          <w:lang w:val="en-US"/>
+        </w:rPr>
         <w:t xml:space="preserve">, </w:t>
       </w:r>
       <w:proofErr w:type="spellStart"/>
       <w:r>
+        <w:rPr>
+          <w:lang w:val="en-US"/>
+        </w:rPr>
         <w:t>Billno</w:t>
       </w:r>
       <w:proofErr w:type="spellEnd"/>
       <w:r>
+        <w:rPr>
+          <w:lang w:val="en-US"/>
+        </w:rPr>
         <w:t>)</w:t>
       </w:r>
     </w:p>
     <w:p>
-      <w:proofErr w:type="spellStart"/>
-      <w:r>
-        <w:t>Primary</w:t>
-      </w:r>
-      <w:proofErr w:type="spellEnd"/>
-      <w:r>
-        <w:t xml:space="preserve"> key </w:t>
-      </w:r>
-      <w:proofErr w:type="spellStart"/>
-      <w:r>
+      <w:pPr>
+        <w:rPr>
+          <w:lang w:val="en-US"/>
+        </w:rPr>
+      </w:pPr>
+      <w:r>
+        <w:rPr>
+          <w:lang w:val="en-US"/>
+        </w:rPr>
+        <w:t xml:space="preserve">Primary key </w:t>
+      </w:r>
+      <w:proofErr w:type="spellStart"/>
+      <w:r>
+        <w:rPr>
+          <w:lang w:val="en-US"/>
+        </w:rPr>
         <w:t>Paymentno</w:t>
       </w:r>
       <w:proofErr w:type="spellEnd"/>
       <w:r>
+        <w:rPr>
+          <w:lang w:val="en-US"/>
+        </w:rPr>
         <w:t xml:space="preserve">, </w:t>
       </w:r>
       <w:proofErr w:type="spellStart"/>
       <w:r>
+        <w:rPr>
+          <w:lang w:val="en-US"/>
+        </w:rPr>
         <w:t>Billno</w:t>
       </w:r>
       <w:proofErr w:type="spellEnd"/>
     </w:p>
     <w:p>
-      <w:proofErr w:type="spellStart"/>
-      <w:r>
-        <w:t>Foreign</w:t>
-      </w:r>
-      <w:proofErr w:type="spellEnd"/>
-      <w:r>
-        <w:t xml:space="preserve"> key </w:t>
-      </w:r>
-      <w:proofErr w:type="spellStart"/>
-      <w:r>
+      <w:pPr>
+        <w:rPr>
+          <w:lang w:val="en-US"/>
+        </w:rPr>
+      </w:pPr>
+      <w:r>
+        <w:rPr>
+          <w:lang w:val="en-US"/>
+        </w:rPr>
+        <w:t xml:space="preserve">Foreign key </w:t>
+      </w:r>
+      <w:proofErr w:type="spellStart"/>
+      <w:r>
+        <w:rPr>
+          <w:lang w:val="en-US"/>
+        </w:rPr>
         <w:t>Paymentno</w:t>
       </w:r>
       <w:proofErr w:type="spellEnd"/>
       <w:r>
-        <w:t xml:space="preserve"> </w:t>
-      </w:r>
-      <w:proofErr w:type="spellStart"/>
-      <w:r>
-        <w:t>references</w:t>
-      </w:r>
-      <w:proofErr w:type="spellEnd"/>
-      <w:r>
-        <w:t xml:space="preserve"> </w:t>
-      </w:r>
-      <w:proofErr w:type="spellStart"/>
+        <w:rPr>
+          <w:lang w:val="en-US"/>
+        </w:rPr>
+        <w:t xml:space="preserve"> references </w:t>
+      </w:r>
       <w:proofErr w:type="gramStart"/>
       <w:r>
-        <w:t>Payment</w:t>
-      </w:r>
-      <w:proofErr w:type="spellEnd"/>
-      <w:r>
-        <w:t>(</w:t>
+        <w:rPr>
+          <w:lang w:val="en-US"/>
+        </w:rPr>
+        <w:t>Payment(</w:t>
       </w:r>
       <w:proofErr w:type="spellStart"/>
       <w:proofErr w:type="gramEnd"/>
       <w:r>
+        <w:rPr>
+          <w:lang w:val="en-US"/>
+        </w:rPr>
         <w:t>Paymentno</w:t>
       </w:r>
       <w:proofErr w:type="spellEnd"/>
       <w:r>
+        <w:rPr>
+          <w:lang w:val="en-US"/>
+        </w:rPr>
         <w:t>)</w:t>
       </w:r>
     </w:p>
     <w:p>
-      <w:proofErr w:type="spellStart"/>
-      <w:r>
-        <w:t>Foreign</w:t>
-      </w:r>
-      <w:proofErr w:type="spellEnd"/>
-      <w:r>
-        <w:t xml:space="preserve"> key </w:t>
-      </w:r>
-      <w:proofErr w:type="spellStart"/>
-      <w:r>
+      <w:pPr>
+        <w:rPr>
+          <w:lang w:val="en-US"/>
+        </w:rPr>
+      </w:pPr>
+      <w:r>
+        <w:rPr>
+          <w:lang w:val="en-US"/>
+        </w:rPr>
+        <w:t xml:space="preserve">Foreign key </w:t>
+      </w:r>
+      <w:proofErr w:type="spellStart"/>
+      <w:r>
+        <w:rPr>
+          <w:lang w:val="en-US"/>
+        </w:rPr>
         <w:t>Billno</w:t>
       </w:r>
       <w:proofErr w:type="spellEnd"/>
       <w:r>
-        <w:t xml:space="preserve"> </w:t>
-      </w:r>
-      <w:proofErr w:type="spellStart"/>
-      <w:r>
-        <w:t>references</w:t>
-      </w:r>
-      <w:proofErr w:type="spellEnd"/>
-      <w:r>
-        <w:t xml:space="preserve"> </w:t>
+        <w:rPr>
+          <w:lang w:val="en-US"/>
+        </w:rPr>
+        <w:t xml:space="preserve"> references </w:t>
       </w:r>
       <w:proofErr w:type="gramStart"/>
       <w:r>
+        <w:rPr>
+          <w:lang w:val="en-US"/>
+        </w:rPr>
         <w:t>Bill(</w:t>
       </w:r>
       <w:proofErr w:type="spellStart"/>
       <w:proofErr w:type="gramEnd"/>
       <w:r>
+        <w:rPr>
+          <w:lang w:val="en-US"/>
+        </w:rPr>
         <w:t>Billno</w:t>
       </w:r>
       <w:proofErr w:type="spellEnd"/>
       <w:r>
+        <w:rPr>
+          <w:lang w:val="en-US"/>
+        </w:rPr>
         <w:t>)</w:t>
       </w:r>
     </w:p>
-    <w:p/>
+    <w:p>
+      <w:pPr>
+        <w:rPr>
+          <w:lang w:val="en-US"/>
+        </w:rPr>
+      </w:pPr>
+    </w:p>
     <w:p>
       <w:pPr>
         <w:rPr>
@@ -1142,6 +1530,344 @@
       <w:r>
         <w:t>.</w:t>
       </w:r>
+    </w:p>
+    <w:p/>
+    <w:p/>
+    <w:p>
+      <w:pPr>
+        <w:rPr>
+          <w:u w:val="single"/>
+        </w:rPr>
+      </w:pPr>
+      <w:r>
+        <w:rPr>
+          <w:u w:val="single"/>
+        </w:rPr>
+        <w:t>Captures d’écrans</w:t>
+      </w:r>
+    </w:p>
+    <w:p/>
+    <w:p>
+      <w:r>
+        <w:t xml:space="preserve">4. a) </w:t>
+      </w:r>
+      <w:r>
+        <w:rPr>
+          <w:noProof/>
+        </w:rPr>
+        <w:drawing>
+          <wp:inline distT="0" distB="0" distL="0" distR="0" wp14:anchorId="348D391F" wp14:editId="2907EC7E">
+            <wp:extent cx="5943600" cy="574675"/>
+            <wp:effectExtent l="0" t="0" r="0" b="0"/>
+            <wp:docPr id="1" name="Picture 1"/>
+            <wp:cNvGraphicFramePr>
+              <a:graphicFrameLocks xmlns:a="http://schemas.openxmlformats.org/drawingml/2006/main" noChangeAspect="1"/>
+            </wp:cNvGraphicFramePr>
+            <a:graphic xmlns:a="http://schemas.openxmlformats.org/drawingml/2006/main">
+              <a:graphicData uri="http://schemas.openxmlformats.org/drawingml/2006/picture">
+                <pic:pic xmlns:pic="http://schemas.openxmlformats.org/drawingml/2006/picture">
+                  <pic:nvPicPr>
+                    <pic:cNvPr id="1" name=""/>
+                    <pic:cNvPicPr/>
+                  </pic:nvPicPr>
+                  <pic:blipFill>
+                    <a:blip r:embed="rId5"/>
+                    <a:stretch>
+                      <a:fillRect/>
+                    </a:stretch>
+                  </pic:blipFill>
+                  <pic:spPr>
+                    <a:xfrm>
+                      <a:off x="0" y="0"/>
+                      <a:ext cx="5943600" cy="574675"/>
+                    </a:xfrm>
+                    <a:prstGeom prst="rect">
+                      <a:avLst/>
+                    </a:prstGeom>
+                  </pic:spPr>
+                </pic:pic>
+              </a:graphicData>
+            </a:graphic>
+          </wp:inline>
+        </w:drawing>
+      </w:r>
+    </w:p>
+    <w:p/>
+    <w:p>
+      <w:r>
+        <w:t xml:space="preserve">b) </w:t>
+      </w:r>
+      <w:r>
+        <w:rPr>
+          <w:noProof/>
+        </w:rPr>
+        <w:drawing>
+          <wp:inline distT="0" distB="0" distL="0" distR="0" wp14:anchorId="03E5E113" wp14:editId="5B28A728">
+            <wp:extent cx="5943600" cy="496570"/>
+            <wp:effectExtent l="0" t="0" r="0" b="0"/>
+            <wp:docPr id="2" name="Picture 2"/>
+            <wp:cNvGraphicFramePr>
+              <a:graphicFrameLocks xmlns:a="http://schemas.openxmlformats.org/drawingml/2006/main" noChangeAspect="1"/>
+            </wp:cNvGraphicFramePr>
+            <a:graphic xmlns:a="http://schemas.openxmlformats.org/drawingml/2006/main">
+              <a:graphicData uri="http://schemas.openxmlformats.org/drawingml/2006/picture">
+                <pic:pic xmlns:pic="http://schemas.openxmlformats.org/drawingml/2006/picture">
+                  <pic:nvPicPr>
+                    <pic:cNvPr id="1" name=""/>
+                    <pic:cNvPicPr/>
+                  </pic:nvPicPr>
+                  <pic:blipFill>
+                    <a:blip r:embed="rId6"/>
+                    <a:stretch>
+                      <a:fillRect/>
+                    </a:stretch>
+                  </pic:blipFill>
+                  <pic:spPr>
+                    <a:xfrm>
+                      <a:off x="0" y="0"/>
+                      <a:ext cx="5943600" cy="496570"/>
+                    </a:xfrm>
+                    <a:prstGeom prst="rect">
+                      <a:avLst/>
+                    </a:prstGeom>
+                  </pic:spPr>
+                </pic:pic>
+              </a:graphicData>
+            </a:graphic>
+          </wp:inline>
+        </w:drawing>
+      </w:r>
+    </w:p>
+    <w:p>
+      <w:r>
+        <w:rPr>
+          <w:noProof/>
+        </w:rPr>
+        <w:drawing>
+          <wp:inline distT="0" distB="0" distL="0" distR="0" wp14:anchorId="597935EE" wp14:editId="3B4872D8">
+            <wp:extent cx="5943600" cy="678815"/>
+            <wp:effectExtent l="0" t="0" r="0" b="6985"/>
+            <wp:docPr id="3" name="Picture 3"/>
+            <wp:cNvGraphicFramePr>
+              <a:graphicFrameLocks xmlns:a="http://schemas.openxmlformats.org/drawingml/2006/main" noChangeAspect="1"/>
+            </wp:cNvGraphicFramePr>
+            <a:graphic xmlns:a="http://schemas.openxmlformats.org/drawingml/2006/main">
+              <a:graphicData uri="http://schemas.openxmlformats.org/drawingml/2006/picture">
+                <pic:pic xmlns:pic="http://schemas.openxmlformats.org/drawingml/2006/picture">
+                  <pic:nvPicPr>
+                    <pic:cNvPr id="1" name=""/>
+                    <pic:cNvPicPr/>
+                  </pic:nvPicPr>
+                  <pic:blipFill>
+                    <a:blip r:embed="rId7"/>
+                    <a:stretch>
+                      <a:fillRect/>
+                    </a:stretch>
+                  </pic:blipFill>
+                  <pic:spPr>
+                    <a:xfrm>
+                      <a:off x="0" y="0"/>
+                      <a:ext cx="5943600" cy="678815"/>
+                    </a:xfrm>
+                    <a:prstGeom prst="rect">
+                      <a:avLst/>
+                    </a:prstGeom>
+                  </pic:spPr>
+                </pic:pic>
+              </a:graphicData>
+            </a:graphic>
+          </wp:inline>
+        </w:drawing>
+      </w:r>
+    </w:p>
+    <w:p/>
+    <w:p>
+      <w:r>
+        <w:lastRenderedPageBreak/>
+        <w:t>c)</w:t>
+      </w:r>
+    </w:p>
+    <w:p>
+      <w:r>
+        <w:rPr>
+          <w:noProof/>
+        </w:rPr>
+        <w:drawing>
+          <wp:inline distT="0" distB="0" distL="0" distR="0" wp14:anchorId="18F08228" wp14:editId="5B7851D5">
+            <wp:extent cx="5943600" cy="720725"/>
+            <wp:effectExtent l="0" t="0" r="0" b="3175"/>
+            <wp:docPr id="4" name="Picture 4"/>
+            <wp:cNvGraphicFramePr>
+              <a:graphicFrameLocks xmlns:a="http://schemas.openxmlformats.org/drawingml/2006/main" noChangeAspect="1"/>
+            </wp:cNvGraphicFramePr>
+            <a:graphic xmlns:a="http://schemas.openxmlformats.org/drawingml/2006/main">
+              <a:graphicData uri="http://schemas.openxmlformats.org/drawingml/2006/picture">
+                <pic:pic xmlns:pic="http://schemas.openxmlformats.org/drawingml/2006/picture">
+                  <pic:nvPicPr>
+                    <pic:cNvPr id="1" name=""/>
+                    <pic:cNvPicPr/>
+                  </pic:nvPicPr>
+                  <pic:blipFill>
+                    <a:blip r:embed="rId8"/>
+                    <a:stretch>
+                      <a:fillRect/>
+                    </a:stretch>
+                  </pic:blipFill>
+                  <pic:spPr>
+                    <a:xfrm>
+                      <a:off x="0" y="0"/>
+                      <a:ext cx="5943600" cy="720725"/>
+                    </a:xfrm>
+                    <a:prstGeom prst="rect">
+                      <a:avLst/>
+                    </a:prstGeom>
+                  </pic:spPr>
+                </pic:pic>
+              </a:graphicData>
+            </a:graphic>
+          </wp:inline>
+        </w:drawing>
+      </w:r>
+    </w:p>
+    <w:p/>
+    <w:p>
+      <w:r>
+        <w:t>d)</w:t>
+      </w:r>
+    </w:p>
+    <w:p>
+      <w:r>
+        <w:rPr>
+          <w:noProof/>
+        </w:rPr>
+        <w:drawing>
+          <wp:inline distT="0" distB="0" distL="0" distR="0" wp14:anchorId="79A98C0C" wp14:editId="0EB7C1D8">
+            <wp:extent cx="5943600" cy="504190"/>
+            <wp:effectExtent l="0" t="0" r="0" b="0"/>
+            <wp:docPr id="5" name="Picture 5"/>
+            <wp:cNvGraphicFramePr>
+              <a:graphicFrameLocks xmlns:a="http://schemas.openxmlformats.org/drawingml/2006/main" noChangeAspect="1"/>
+            </wp:cNvGraphicFramePr>
+            <a:graphic xmlns:a="http://schemas.openxmlformats.org/drawingml/2006/main">
+              <a:graphicData uri="http://schemas.openxmlformats.org/drawingml/2006/picture">
+                <pic:pic xmlns:pic="http://schemas.openxmlformats.org/drawingml/2006/picture">
+                  <pic:nvPicPr>
+                    <pic:cNvPr id="1" name=""/>
+                    <pic:cNvPicPr/>
+                  </pic:nvPicPr>
+                  <pic:blipFill>
+                    <a:blip r:embed="rId9"/>
+                    <a:stretch>
+                      <a:fillRect/>
+                    </a:stretch>
+                  </pic:blipFill>
+                  <pic:spPr>
+                    <a:xfrm>
+                      <a:off x="0" y="0"/>
+                      <a:ext cx="5943600" cy="504190"/>
+                    </a:xfrm>
+                    <a:prstGeom prst="rect">
+                      <a:avLst/>
+                    </a:prstGeom>
+                  </pic:spPr>
+                </pic:pic>
+              </a:graphicData>
+            </a:graphic>
+          </wp:inline>
+        </w:drawing>
+      </w:r>
+    </w:p>
+    <w:p>
+      <w:r>
+        <w:rPr>
+          <w:noProof/>
+        </w:rPr>
+        <w:drawing>
+          <wp:inline distT="0" distB="0" distL="0" distR="0" wp14:anchorId="1295E791" wp14:editId="5BD96EAB">
+            <wp:extent cx="3462867" cy="765203"/>
+            <wp:effectExtent l="0" t="0" r="4445" b="0"/>
+            <wp:docPr id="6" name="Picture 6"/>
+            <wp:cNvGraphicFramePr>
+              <a:graphicFrameLocks xmlns:a="http://schemas.openxmlformats.org/drawingml/2006/main" noChangeAspect="1"/>
+            </wp:cNvGraphicFramePr>
+            <a:graphic xmlns:a="http://schemas.openxmlformats.org/drawingml/2006/main">
+              <a:graphicData uri="http://schemas.openxmlformats.org/drawingml/2006/picture">
+                <pic:pic xmlns:pic="http://schemas.openxmlformats.org/drawingml/2006/picture">
+                  <pic:nvPicPr>
+                    <pic:cNvPr id="1" name=""/>
+                    <pic:cNvPicPr/>
+                  </pic:nvPicPr>
+                  <pic:blipFill>
+                    <a:blip r:embed="rId10"/>
+                    <a:stretch>
+                      <a:fillRect/>
+                    </a:stretch>
+                  </pic:blipFill>
+                  <pic:spPr>
+                    <a:xfrm>
+                      <a:off x="0" y="0"/>
+                      <a:ext cx="3692824" cy="816017"/>
+                    </a:xfrm>
+                    <a:prstGeom prst="rect">
+                      <a:avLst/>
+                    </a:prstGeom>
+                  </pic:spPr>
+                </pic:pic>
+              </a:graphicData>
+            </a:graphic>
+          </wp:inline>
+        </w:drawing>
+      </w:r>
+    </w:p>
+    <w:p/>
+    <w:p>
+      <w:r>
+        <w:t>e)</w:t>
+      </w:r>
+    </w:p>
+    <w:p>
+      <w:r>
+        <w:rPr>
+          <w:noProof/>
+        </w:rPr>
+        <w:drawing>
+          <wp:inline distT="0" distB="0" distL="0" distR="0" wp14:anchorId="0D6AD341" wp14:editId="65746CDE">
+            <wp:extent cx="3208867" cy="877898"/>
+            <wp:effectExtent l="0" t="0" r="0" b="0"/>
+            <wp:docPr id="7" name="Picture 7"/>
+            <wp:cNvGraphicFramePr>
+              <a:graphicFrameLocks xmlns:a="http://schemas.openxmlformats.org/drawingml/2006/main" noChangeAspect="1"/>
+            </wp:cNvGraphicFramePr>
+            <a:graphic xmlns:a="http://schemas.openxmlformats.org/drawingml/2006/main">
+              <a:graphicData uri="http://schemas.openxmlformats.org/drawingml/2006/picture">
+                <pic:pic xmlns:pic="http://schemas.openxmlformats.org/drawingml/2006/picture">
+                  <pic:nvPicPr>
+                    <pic:cNvPr id="1" name=""/>
+                    <pic:cNvPicPr/>
+                  </pic:nvPicPr>
+                  <pic:blipFill>
+                    <a:blip r:embed="rId11"/>
+                    <a:stretch>
+                      <a:fillRect/>
+                    </a:stretch>
+                  </pic:blipFill>
+                  <pic:spPr>
+                    <a:xfrm>
+                      <a:off x="0" y="0"/>
+                      <a:ext cx="3279182" cy="897135"/>
+                    </a:xfrm>
+                    <a:prstGeom prst="rect">
+                      <a:avLst/>
+                    </a:prstGeom>
+                  </pic:spPr>
+                </pic:pic>
+              </a:graphicData>
+            </a:graphic>
+          </wp:inline>
+        </w:drawing>
+      </w:r>
+      <w:bookmarkStart w:id="0" w:name="_GoBack"/>
+      <w:bookmarkEnd w:id="0"/>
     </w:p>
     <w:sectPr>
       <w:pgSz w:w="12240" w:h="15840"/>

</xml_diff>